<commit_message>
uploading what's done so far
</commit_message>
<xml_diff>
--- a/CSS tasks.docx
+++ b/CSS tasks.docx
@@ -173,13 +173,15 @@
         <w:spacing w:before="100" w:beforeAutospacing="1" w:after="100" w:afterAutospacing="1" w:line="240" w:lineRule="auto"/>
         <w:rPr>
           <w:rFonts w:ascii="Times New Roman" w:eastAsia="Times New Roman" w:hAnsi="Times New Roman" w:cs="Times New Roman"/>
-          <w:sz w:val="24"/>
-          <w:szCs w:val="24"/>
-        </w:rPr>
-      </w:pPr>
-      <w:r>
-        <w:rPr>
-          <w:rFonts w:ascii="Times New Roman" w:eastAsia="Times New Roman" w:hAnsi="Times New Roman" w:cs="Times New Roman"/>
+          <w:strike/>
+          <w:sz w:val="24"/>
+          <w:szCs w:val="24"/>
+        </w:rPr>
+      </w:pPr>
+      <w:r>
+        <w:rPr>
+          <w:rFonts w:ascii="Times New Roman" w:eastAsia="Times New Roman" w:hAnsi="Times New Roman" w:cs="Times New Roman"/>
+          <w:strike/>
           <w:sz w:val="24"/>
           <w:szCs w:val="24"/>
         </w:rPr>
@@ -195,13 +197,15 @@
         <w:spacing w:before="100" w:beforeAutospacing="1" w:after="100" w:afterAutospacing="1" w:line="240" w:lineRule="auto"/>
         <w:rPr>
           <w:rFonts w:ascii="Times New Roman" w:eastAsia="Times New Roman" w:hAnsi="Times New Roman" w:cs="Times New Roman"/>
-          <w:sz w:val="24"/>
-          <w:szCs w:val="24"/>
-        </w:rPr>
-      </w:pPr>
-      <w:r>
-        <w:rPr>
-          <w:rFonts w:ascii="Times New Roman" w:eastAsia="Times New Roman" w:hAnsi="Times New Roman" w:cs="Times New Roman"/>
+          <w:strike/>
+          <w:sz w:val="24"/>
+          <w:szCs w:val="24"/>
+        </w:rPr>
+      </w:pPr>
+      <w:r>
+        <w:rPr>
+          <w:rFonts w:ascii="Times New Roman" w:eastAsia="Times New Roman" w:hAnsi="Times New Roman" w:cs="Times New Roman"/>
+          <w:strike/>
           <w:sz w:val="24"/>
           <w:szCs w:val="24"/>
         </w:rPr>
@@ -217,13 +221,15 @@
         <w:spacing w:before="100" w:beforeAutospacing="1" w:after="100" w:afterAutospacing="1" w:line="240" w:lineRule="auto"/>
         <w:rPr>
           <w:rFonts w:ascii="Times New Roman" w:eastAsia="Times New Roman" w:hAnsi="Times New Roman" w:cs="Times New Roman"/>
-          <w:sz w:val="24"/>
-          <w:szCs w:val="24"/>
-        </w:rPr>
-      </w:pPr>
-      <w:r>
-        <w:rPr>
-          <w:rFonts w:ascii="Times New Roman" w:eastAsia="Times New Roman" w:hAnsi="Times New Roman" w:cs="Times New Roman"/>
+          <w:strike/>
+          <w:sz w:val="24"/>
+          <w:szCs w:val="24"/>
+        </w:rPr>
+      </w:pPr>
+      <w:r>
+        <w:rPr>
+          <w:rFonts w:ascii="Times New Roman" w:eastAsia="Times New Roman" w:hAnsi="Times New Roman" w:cs="Times New Roman"/>
+          <w:strike/>
           <w:sz w:val="24"/>
           <w:szCs w:val="24"/>
         </w:rPr>
@@ -277,6 +283,8 @@
         </w:rPr>
         <w:t>Navigation</w:t>
       </w:r>
+      <w:bookmarkStart w:id="0" w:name="_GoBack"/>
+      <w:bookmarkEnd w:id="0"/>
     </w:p>
     <w:p>
       <w:pPr>
@@ -1247,10 +1255,7 @@
         <w:t>National Comic Book Day (9/25/2017)</w:t>
       </w:r>
     </w:p>
-    <w:p>
-      <w:bookmarkStart w:id="0" w:name="_GoBack"/>
-      <w:bookmarkEnd w:id="0"/>
-    </w:p>
+    <w:p/>
     <w:sectPr>
       <w:pgSz w:w="12240" w:h="15840"/>
       <w:pgMar w:top="1440" w:right="1440" w:bottom="1440" w:left="1440" w:header="720" w:footer="720" w:gutter="0"/>

</xml_diff>